<commit_message>
this is last commit of git_file.docx
</commit_message>
<xml_diff>
--- a/git_file.docx
+++ b/git_file.docx
@@ -45,7 +45,37 @@
           <w:lang w:eastAsia="en-IN"/>
           <w14:ligatures w14:val="none"/>
         </w:rPr>
-        <w:t>ow To Develop A Payment Gateway: Your Hands-On Guide</w:t>
+        <w:t xml:space="preserve">ow To Develop </w:t>
+      </w:r>
+      <w:proofErr w:type="gramStart"/>
+      <w:r>
+        <w:rPr>
+          <w:rFonts w:ascii="Arial" w:eastAsia="Times New Roman" w:hAnsi="Arial" w:cs="Times New Roman"/>
+          <w:b/>
+          <w:bCs/>
+          <w:color w:val="342D42"/>
+          <w:kern w:val="36"/>
+          <w:sz w:val="69"/>
+          <w:szCs w:val="69"/>
+          <w:lang w:eastAsia="en-IN"/>
+          <w14:ligatures w14:val="none"/>
+        </w:rPr>
+        <w:t>A</w:t>
+      </w:r>
+      <w:proofErr w:type="gramEnd"/>
+      <w:r>
+        <w:rPr>
+          <w:rFonts w:ascii="Arial" w:eastAsia="Times New Roman" w:hAnsi="Arial" w:cs="Times New Roman"/>
+          <w:b/>
+          <w:bCs/>
+          <w:color w:val="342D42"/>
+          <w:kern w:val="36"/>
+          <w:sz w:val="69"/>
+          <w:szCs w:val="69"/>
+          <w:lang w:eastAsia="en-IN"/>
+          <w14:ligatures w14:val="none"/>
+        </w:rPr>
+        <w:t xml:space="preserve"> Payment Gateway: Your Hands-On Guide</w:t>
       </w:r>
     </w:p>
     <w:p>
@@ -112,6 +142,45 @@
           <w14:ligatures w14:val="none"/>
         </w:rPr>
         <w:t>?</w:t>
+      </w:r>
+    </w:p>
+    <w:p>
+      <w:pPr>
+        <w:shd w:val="clear" w:color="auto" w:fill="FFFFFF"/>
+        <w:spacing w:after="100" w:afterAutospacing="1" w:line="450" w:lineRule="atLeast"/>
+        <w:rPr>
+          <w:rFonts w:ascii="Arial" w:eastAsia="Times New Roman" w:hAnsi="Arial" w:cs="Segoe UI"/>
+          <w:color w:val="342D42"/>
+          <w:kern w:val="0"/>
+          <w:sz w:val="30"/>
+          <w:szCs w:val="30"/>
+          <w:lang w:eastAsia="en-IN"/>
+          <w14:ligatures w14:val="none"/>
+        </w:rPr>
+      </w:pPr>
+      <w:r>
+        <w:rPr>
+          <w:rFonts w:ascii="Arial" w:eastAsia="Times New Roman" w:hAnsi="Arial" w:cs="Segoe UI"/>
+          <w:color w:val="342D42"/>
+          <w:kern w:val="0"/>
+          <w:sz w:val="30"/>
+          <w:szCs w:val="30"/>
+          <w:lang w:eastAsia="en-IN"/>
+          <w14:ligatures w14:val="none"/>
+        </w:rPr>
+        <w:t>This is last added content.</w:t>
+      </w:r>
+      <w:r>
+        <w:rPr>
+          <w:rFonts w:ascii="Arial" w:eastAsia="Times New Roman" w:hAnsi="Arial" w:cs="Segoe UI"/>
+          <w:color w:val="342D42"/>
+          <w:kern w:val="0"/>
+          <w:sz w:val="30"/>
+          <w:szCs w:val="30"/>
+          <w:lang w:eastAsia="en-IN"/>
+          <w14:ligatures w14:val="none"/>
+        </w:rPr>
+        <w:t xml:space="preserve"> </w:t>
       </w:r>
     </w:p>
     <w:p>

</xml_diff>